<commit_message>
add showifdef from teaching tuesday
</commit_message>
<xml_diff>
--- a/docassemble/HousingPretrialMemo/data/templates/Pretrial_memo_code5.docx
+++ b/docassemble/HousingPretrialMemo/data/templates/Pretrial_memo_code5.docx
@@ -640,14 +640,12 @@
             </w:tcMar>
           </w:tcPr>
           <w:p>
-            <w:proofErr w:type="spellStart"/>
             <w:r>
               <w:rPr>
                 <w:u w:val="single"/>
               </w:rPr>
               <w:t>Defendant</w:t>
             </w:r>
-            <w:proofErr w:type="spellEnd"/>
             <w:r>
               <w:t>:</w:t>
             </w:r>
@@ -919,14 +917,40 @@
         <w:rPr>
           <w:u w:val="single"/>
         </w:rPr>
-        <w:t>{{ users</w:t>
-      </w:r>
+        <w:t xml:space="preserve">{{ </w:t>
+      </w:r>
+      <w:proofErr w:type="spellStart"/>
+      <w:r>
+        <w:rPr>
+          <w:u w:val="single"/>
+        </w:rPr>
+        <w:t>showifdef</w:t>
+      </w:r>
+      <w:proofErr w:type="spellEnd"/>
       <w:proofErr w:type="gramEnd"/>
       <w:r>
         <w:rPr>
           <w:u w:val="single"/>
         </w:rPr>
-        <w:t>[0].signature }}</w:t>
+        <w:t>('</w:t>
+      </w:r>
+      <w:r>
+        <w:rPr>
+          <w:u w:val="single"/>
+        </w:rPr>
+        <w:t>users[0].signature</w:t>
+      </w:r>
+      <w:r>
+        <w:rPr>
+          <w:u w:val="single"/>
+        </w:rPr>
+        <w:t>')</w:t>
+      </w:r>
+      <w:r>
+        <w:rPr>
+          <w:u w:val="single"/>
+        </w:rPr>
+        <w:t>}}</w:t>
       </w:r>
       <w:r>
         <w:rPr>
@@ -1052,7 +1076,6 @@
       <w:r>
         <w:t xml:space="preserve">Dated: </w:t>
       </w:r>
-      <w:proofErr w:type="gramStart"/>
       <w:r>
         <w:rPr>
           <w:u w:val="single"/>
@@ -1064,21 +1087,34 @@
         <w:rPr>
           <w:u w:val="single"/>
         </w:rPr>
-        <w:t>signature</w:t>
-      </w:r>
-      <w:proofErr w:type="gramEnd"/>
-      <w:r>
-        <w:rPr>
-          <w:u w:val="single"/>
-        </w:rPr>
-        <w:t>_date</w:t>
-      </w:r>
-      <w:proofErr w:type="spellEnd"/>
-      <w:r>
-        <w:rPr>
-          <w:u w:val="single"/>
-        </w:rPr>
-        <w:t xml:space="preserve"> }}</w:t>
+        <w:t>showifdef</w:t>
+      </w:r>
+      <w:proofErr w:type="spellEnd"/>
+      <w:r>
+        <w:rPr>
+          <w:u w:val="single"/>
+        </w:rPr>
+        <w:t>('</w:t>
+      </w:r>
+      <w:proofErr w:type="spellStart"/>
+      <w:r>
+        <w:rPr>
+          <w:u w:val="single"/>
+        </w:rPr>
+        <w:t>signature_date</w:t>
+      </w:r>
+      <w:proofErr w:type="spellEnd"/>
+      <w:r>
+        <w:rPr>
+          <w:u w:val="single"/>
+        </w:rPr>
+        <w:t xml:space="preserve">') </w:t>
+      </w:r>
+      <w:r>
+        <w:rPr>
+          <w:u w:val="single"/>
+        </w:rPr>
+        <w:t>}}</w:t>
       </w:r>
     </w:p>
     <w:sectPr>

</xml_diff>

<commit_message>
signature fix + docket number question fix
</commit_message>
<xml_diff>
--- a/docassemble/HousingPretrialMemo/data/templates/Pretrial_memo_code5.docx
+++ b/docassemble/HousingPretrialMemo/data/templates/Pretrial_memo_code5.docx
@@ -640,14 +640,12 @@
             </w:tcMar>
           </w:tcPr>
           <w:p>
-            <w:proofErr w:type="spellStart"/>
             <w:r>
               <w:rPr>
                 <w:u w:val="single"/>
               </w:rPr>
               <w:t>Defendant</w:t>
             </w:r>
-            <w:proofErr w:type="spellEnd"/>
             <w:r>
               <w:t>:</w:t>
             </w:r>
@@ -919,14 +917,40 @@
         <w:rPr>
           <w:u w:val="single"/>
         </w:rPr>
-        <w:t>{{ users</w:t>
-      </w:r>
+        <w:t xml:space="preserve">{{ </w:t>
+      </w:r>
+      <w:proofErr w:type="spellStart"/>
+      <w:r>
+        <w:rPr>
+          <w:u w:val="single"/>
+        </w:rPr>
+        <w:t>showifdef</w:t>
+      </w:r>
+      <w:proofErr w:type="spellEnd"/>
       <w:proofErr w:type="gramEnd"/>
       <w:r>
         <w:rPr>
           <w:u w:val="single"/>
         </w:rPr>
-        <w:t>[0].signature }}</w:t>
+        <w:t>(‘</w:t>
+      </w:r>
+      <w:r>
+        <w:rPr>
+          <w:u w:val="single"/>
+        </w:rPr>
+        <w:t>users[0].signature</w:t>
+      </w:r>
+      <w:r>
+        <w:rPr>
+          <w:u w:val="single"/>
+        </w:rPr>
+        <w:t>’)</w:t>
+      </w:r>
+      <w:r>
+        <w:rPr>
+          <w:u w:val="single"/>
+        </w:rPr>
+        <w:t xml:space="preserve"> }}</w:t>
       </w:r>
       <w:r>
         <w:rPr>
@@ -1052,28 +1076,30 @@
       <w:r>
         <w:t xml:space="preserve">Dated: </w:t>
       </w:r>
-      <w:proofErr w:type="gramStart"/>
       <w:r>
         <w:rPr>
           <w:u w:val="single"/>
         </w:rPr>
         <w:t xml:space="preserve">{{ </w:t>
       </w:r>
-      <w:proofErr w:type="spellStart"/>
-      <w:r>
-        <w:rPr>
-          <w:u w:val="single"/>
-        </w:rPr>
-        <w:t>signature</w:t>
-      </w:r>
-      <w:proofErr w:type="gramEnd"/>
-      <w:r>
-        <w:rPr>
-          <w:u w:val="single"/>
-        </w:rPr>
-        <w:t>_date</w:t>
-      </w:r>
-      <w:proofErr w:type="spellEnd"/>
+      <w:r>
+        <w:rPr>
+          <w:u w:val="single"/>
+        </w:rPr>
+        <w:t>showifdef(‘</w:t>
+      </w:r>
+      <w:r>
+        <w:rPr>
+          <w:u w:val="single"/>
+        </w:rPr>
+        <w:t>signature_date</w:t>
+      </w:r>
+      <w:r>
+        <w:rPr>
+          <w:u w:val="single"/>
+        </w:rPr>
+        <w:t>’)</w:t>
+      </w:r>
       <w:r>
         <w:rPr>
           <w:u w:val="single"/>

</xml_diff>

<commit_message>
address edit + docket number adit
</commit_message>
<xml_diff>
--- a/docassemble/HousingPretrialMemo/data/templates/Pretrial_memo_code5.docx
+++ b/docassemble/HousingPretrialMemo/data/templates/Pretrial_memo_code5.docx
@@ -218,21 +218,22 @@
       <w:r>
         <w:t xml:space="preserve"> }} is or has been a tenant at {{ </w:t>
       </w:r>
+      <w:r>
+        <w:t>users[0].</w:t>
+      </w:r>
       <w:proofErr w:type="spellStart"/>
       <w:r>
-        <w:t>rental_address_street</w:t>
+        <w:t>address.</w:t>
+      </w:r>
+      <w:r>
+        <w:t>address</w:t>
       </w:r>
       <w:proofErr w:type="spellEnd"/>
       <w:r>
-        <w:t xml:space="preserve"> }}, {{ </w:t>
-      </w:r>
-      <w:proofErr w:type="spellStart"/>
-      <w:r>
-        <w:t>rental_address_city</w:t>
-      </w:r>
-      <w:proofErr w:type="spellEnd"/>
-      <w:r>
-        <w:t xml:space="preserve"> }}.</w:t>
+        <w:t xml:space="preserve"> </w:t>
+      </w:r>
+      <w:r>
+        <w:t>}}.</w:t>
       </w:r>
     </w:p>
     <w:p>
@@ -251,21 +252,25 @@
       <w:r>
         <w:t xml:space="preserve"> }} is or has resided at {{ </w:t>
       </w:r>
+      <w:r>
+        <w:t>users[0].</w:t>
+      </w:r>
       <w:proofErr w:type="spellStart"/>
       <w:r>
-        <w:t>rental_address_street</w:t>
+        <w:t>address.</w:t>
+      </w:r>
+      <w:r>
+        <w:t>address</w:t>
       </w:r>
       <w:proofErr w:type="spellEnd"/>
       <w:r>
-        <w:t xml:space="preserve"> }}, {{ </w:t>
-      </w:r>
-      <w:proofErr w:type="spellStart"/>
-      <w:r>
-        <w:t>rental_address_city</w:t>
-      </w:r>
-      <w:proofErr w:type="spellEnd"/>
-      <w:r>
-        <w:t xml:space="preserve"> }} since {{ </w:t>
+        <w:t xml:space="preserve"> </w:t>
+      </w:r>
+      <w:r>
+        <w:t xml:space="preserve">}} </w:t>
+      </w:r>
+      <w:r>
+        <w:t xml:space="preserve">since {{ </w:t>
       </w:r>
       <w:proofErr w:type="spellStart"/>
       <w:r>
@@ -557,7 +562,6 @@
         <w:rPr>
           <w:u w:val="single"/>
         </w:rPr>
-        <w:lastRenderedPageBreak/>
         <w:t>EXPERTS</w:t>
       </w:r>
     </w:p>
@@ -968,21 +972,22 @@
         </w:tabs>
         <w:ind w:firstLine="5040"/>
       </w:pPr>
-      <w:proofErr w:type="gramStart"/>
-      <w:r>
-        <w:t>{{ users</w:t>
-      </w:r>
-      <w:proofErr w:type="gramEnd"/>
-      <w:r>
-        <w:t>[0].</w:t>
+      <w:r>
+        <w:t>{{ users[0].address</w:t>
+      </w:r>
+      <w:r>
+        <w:t>.address</w:t>
+      </w:r>
+      <w:r>
+        <w:t xml:space="preserve"> </w:t>
       </w:r>
       <w:proofErr w:type="spellStart"/>
       <w:r>
-        <w:t>address_block</w:t>
+        <w:t>}</w:t>
       </w:r>
       <w:proofErr w:type="spellEnd"/>
       <w:r>
-        <w:t>() }}</w:t>
+        <w:t>}</w:t>
       </w:r>
     </w:p>
     <w:p>

</xml_diff>

<commit_message>
docket number multiple question fix
</commit_message>
<xml_diff>
--- a/docassemble/HousingPretrialMemo/data/templates/Pretrial_memo_code5.docx
+++ b/docassemble/HousingPretrialMemo/data/templates/Pretrial_memo_code5.docx
@@ -78,11 +78,11 @@
       </w:r>
       <w:proofErr w:type="gramEnd"/>
       <w:r>
-        <w:t>_numbers</w:t>
+        <w:t>_number</w:t>
       </w:r>
       <w:proofErr w:type="spellEnd"/>
       <w:r>
-        <w:t>[0] }}</w:t>
+        <w:t xml:space="preserve"> }}</w:t>
       </w:r>
     </w:p>
     <w:p>
@@ -222,10 +222,7 @@
         <w:t>users</w:t>
       </w:r>
       <w:r>
-        <w:t xml:space="preserve"> </w:t>
-      </w:r>
-      <w:r>
-        <w:t>[0].</w:t>
+        <w:t xml:space="preserve"> [0].</w:t>
       </w:r>
       <w:proofErr w:type="spellStart"/>
       <w:r>
@@ -262,10 +259,7 @@
         <w:t>users</w:t>
       </w:r>
       <w:r>
-        <w:t xml:space="preserve"> </w:t>
-      </w:r>
-      <w:r>
-        <w:t>[0].</w:t>
+        <w:t xml:space="preserve"> [0].</w:t>
       </w:r>
       <w:proofErr w:type="spellStart"/>
       <w:r>
@@ -273,10 +267,7 @@
       </w:r>
       <w:proofErr w:type="spellEnd"/>
       <w:r>
-        <w:t>()</w:t>
-      </w:r>
-      <w:r>
-        <w:t xml:space="preserve"> </w:t>
+        <w:t xml:space="preserve">() </w:t>
       </w:r>
       <w:r>
         <w:t xml:space="preserve">}} </w:t>
@@ -975,19 +966,27 @@
         </w:tabs>
         <w:ind w:firstLine="5040"/>
       </w:pPr>
-      <w:r>
-        <w:t>{{ users[0].</w:t>
+      <w:proofErr w:type="gramStart"/>
+      <w:r>
+        <w:t>{{ users</w:t>
+      </w:r>
+      <w:proofErr w:type="gramEnd"/>
+      <w:r>
+        <w:t>[0].</w:t>
       </w:r>
       <w:proofErr w:type="spellStart"/>
       <w:r>
-        <w:t>address</w:t>
-      </w:r>
-      <w:r>
-        <w:t>.address</w:t>
+        <w:t>address.on_one_line</w:t>
       </w:r>
       <w:proofErr w:type="spellEnd"/>
       <w:r>
-        <w:t xml:space="preserve"> }}</w:t>
+        <w:t>()</w:t>
+      </w:r>
+      <w:r>
+        <w:t xml:space="preserve"> </w:t>
+      </w:r>
+      <w:r>
+        <w:t>}}</w:t>
       </w:r>
     </w:p>
     <w:p>

</xml_diff>